<commit_message>
feat: add treasury module and update export workflows
</commit_message>
<xml_diff>
--- a/public/templates/2025_new_business_form_template_with_tags_v2.docx
+++ b/public/templates/2025_new_business_form_template_with_tags_v2.docx
@@ -236,21 +236,7 @@
               <w:rPr>
                 <w:rFonts w:cstheme="minorHAnsi"/>
               </w:rPr>
-              <w:t>{</w:t>
-            </w:r>
-            <w:proofErr w:type="spellStart"/>
-            <w:r>
-              <w:rPr>
-                <w:rFonts w:cstheme="minorHAnsi"/>
-              </w:rPr>
-              <w:t>appNewBox</w:t>
-            </w:r>
-            <w:proofErr w:type="spellEnd"/>
-            <w:r>
-              <w:rPr>
-                <w:rFonts w:cstheme="minorHAnsi"/>
-              </w:rPr>
-              <w:t>}</w:t>
+              <w:t>{appNewBox}</w:t>
             </w:r>
             <w:r>
               <w:rPr>
@@ -269,21 +255,7 @@
               <w:rPr>
                 <w:rFonts w:cstheme="minorHAnsi"/>
               </w:rPr>
-              <w:t>{</w:t>
-            </w:r>
-            <w:proofErr w:type="spellStart"/>
-            <w:r>
-              <w:rPr>
-                <w:rFonts w:cstheme="minorHAnsi"/>
-              </w:rPr>
-              <w:t>appRenewalBox</w:t>
-            </w:r>
-            <w:proofErr w:type="spellEnd"/>
-            <w:r>
-              <w:rPr>
-                <w:rFonts w:cstheme="minorHAnsi"/>
-              </w:rPr>
-              <w:t xml:space="preserve">} </w:t>
+              <w:t xml:space="preserve">{appRenewalBox} </w:t>
             </w:r>
             <w:r>
               <w:rPr>
@@ -334,14 +306,7 @@
               <w:rPr>
                 <w:rFonts w:cstheme="minorHAnsi"/>
               </w:rPr>
-              <w:t>{</w:t>
-            </w:r>
-            <w:proofErr w:type="spellStart"/>
-            <w:r>
-              <w:rPr>
-                <w:rFonts w:cstheme="minorHAnsi"/>
-              </w:rPr>
-              <w:t>payAnnua</w:t>
+              <w:t>{payAnnua</w:t>
             </w:r>
             <w:r>
               <w:rPr>
@@ -353,14 +318,7 @@
               <w:rPr>
                 <w:rFonts w:cstheme="minorHAnsi"/>
               </w:rPr>
-              <w:t>lyBox</w:t>
-            </w:r>
-            <w:proofErr w:type="spellEnd"/>
-            <w:r>
-              <w:rPr>
-                <w:rFonts w:cstheme="minorHAnsi"/>
-              </w:rPr>
-              <w:t>}</w:t>
+              <w:t>lyBox}</w:t>
             </w:r>
             <w:r>
               <w:rPr>
@@ -385,21 +343,7 @@
               <w:rPr>
                 <w:rFonts w:cstheme="minorHAnsi"/>
               </w:rPr>
-              <w:t>{</w:t>
-            </w:r>
-            <w:proofErr w:type="spellStart"/>
-            <w:r>
-              <w:rPr>
-                <w:rFonts w:cstheme="minorHAnsi"/>
-              </w:rPr>
-              <w:t>paySemiAnnuallyBox</w:t>
-            </w:r>
-            <w:proofErr w:type="spellEnd"/>
-            <w:r>
-              <w:rPr>
-                <w:rFonts w:cstheme="minorHAnsi"/>
-              </w:rPr>
-              <w:t>}</w:t>
+              <w:t>{paySemiAnnuallyBox}</w:t>
             </w:r>
             <w:r>
               <w:rPr>
@@ -424,21 +368,7 @@
               <w:rPr>
                 <w:rFonts w:cstheme="minorHAnsi"/>
               </w:rPr>
-              <w:t>{</w:t>
-            </w:r>
-            <w:proofErr w:type="spellStart"/>
-            <w:r>
-              <w:rPr>
-                <w:rFonts w:cstheme="minorHAnsi"/>
-              </w:rPr>
-              <w:t>payQuarterlyBox</w:t>
-            </w:r>
-            <w:proofErr w:type="spellEnd"/>
-            <w:r>
-              <w:rPr>
-                <w:rFonts w:cstheme="minorHAnsi"/>
-              </w:rPr>
-              <w:t>}</w:t>
+              <w:t>{payQuarterlyBox}</w:t>
             </w:r>
             <w:r>
               <w:rPr>
@@ -475,21 +405,7 @@
               <w:rPr>
                 <w:rFonts w:cstheme="minorHAnsi"/>
               </w:rPr>
-              <w:t>{</w:t>
-            </w:r>
-            <w:proofErr w:type="spellStart"/>
-            <w:r>
-              <w:rPr>
-                <w:rFonts w:cstheme="minorHAnsi"/>
-              </w:rPr>
-              <w:t>dateOfApplication</w:t>
-            </w:r>
-            <w:proofErr w:type="spellEnd"/>
-            <w:r>
-              <w:rPr>
-                <w:rFonts w:cstheme="minorHAnsi"/>
-              </w:rPr>
-              <w:t>}</w:t>
+              <w:t>{dateOfApplication}</w:t>
             </w:r>
           </w:p>
         </w:tc>
@@ -515,21 +431,7 @@
               <w:rPr>
                 <w:rFonts w:cstheme="minorHAnsi"/>
               </w:rPr>
-              <w:t xml:space="preserve"> {</w:t>
-            </w:r>
-            <w:proofErr w:type="spellStart"/>
-            <w:r>
-              <w:rPr>
-                <w:rFonts w:cstheme="minorHAnsi"/>
-              </w:rPr>
-              <w:t>registrationNo</w:t>
-            </w:r>
-            <w:proofErr w:type="spellEnd"/>
-            <w:r>
-              <w:rPr>
-                <w:rFonts w:cstheme="minorHAnsi"/>
-              </w:rPr>
-              <w:t>}</w:t>
+              <w:t xml:space="preserve"> {registrationNo}</w:t>
             </w:r>
           </w:p>
         </w:tc>
@@ -598,21 +500,7 @@
               <w:rPr>
                 <w:rFonts w:cstheme="minorHAnsi"/>
               </w:rPr>
-              <w:t xml:space="preserve"> {</w:t>
-            </w:r>
-            <w:proofErr w:type="spellStart"/>
-            <w:r>
-              <w:rPr>
-                <w:rFonts w:cstheme="minorHAnsi"/>
-              </w:rPr>
-              <w:t>registrationDate</w:t>
-            </w:r>
-            <w:proofErr w:type="spellEnd"/>
-            <w:r>
-              <w:rPr>
-                <w:rFonts w:cstheme="minorHAnsi"/>
-              </w:rPr>
-              <w:t>}</w:t>
+              <w:t xml:space="preserve"> {registrationDate}</w:t>
             </w:r>
           </w:p>
         </w:tc>
@@ -664,21 +552,7 @@
               <w:rPr>
                 <w:rFonts w:cstheme="minorHAnsi"/>
               </w:rPr>
-              <w:t>{</w:t>
-            </w:r>
-            <w:proofErr w:type="spellStart"/>
-            <w:r>
-              <w:rPr>
-                <w:rFonts w:cstheme="minorHAnsi"/>
-              </w:rPr>
-              <w:t>typeSingleBox</w:t>
-            </w:r>
-            <w:proofErr w:type="spellEnd"/>
-            <w:r>
-              <w:rPr>
-                <w:rFonts w:cstheme="minorHAnsi"/>
-              </w:rPr>
-              <w:t>}</w:t>
+              <w:t>{typeSingleBox}</w:t>
             </w:r>
             <w:r>
               <w:rPr>
@@ -708,21 +582,7 @@
               <w:rPr>
                 <w:rFonts w:cstheme="minorHAnsi"/>
               </w:rPr>
-              <w:t>{</w:t>
-            </w:r>
-            <w:proofErr w:type="spellStart"/>
-            <w:r>
-              <w:rPr>
-                <w:rFonts w:cstheme="minorHAnsi"/>
-              </w:rPr>
-              <w:t>typePartnershipBox</w:t>
-            </w:r>
-            <w:proofErr w:type="spellEnd"/>
-            <w:r>
-              <w:rPr>
-                <w:rFonts w:cstheme="minorHAnsi"/>
-              </w:rPr>
-              <w:t>}</w:t>
+              <w:t>{typePartnershipBox}</w:t>
             </w:r>
             <w:r>
               <w:rPr>
@@ -752,21 +612,7 @@
               <w:rPr>
                 <w:rFonts w:cstheme="minorHAnsi"/>
               </w:rPr>
-              <w:t>{</w:t>
-            </w:r>
-            <w:proofErr w:type="spellStart"/>
-            <w:r>
-              <w:rPr>
-                <w:rFonts w:cstheme="minorHAnsi"/>
-              </w:rPr>
-              <w:t>typeCorporationBox</w:t>
-            </w:r>
-            <w:proofErr w:type="spellEnd"/>
-            <w:r>
-              <w:rPr>
-                <w:rFonts w:cstheme="minorHAnsi"/>
-              </w:rPr>
-              <w:t>}</w:t>
+              <w:t>{typeCorporationBox}</w:t>
             </w:r>
             <w:r>
               <w:rPr>
@@ -795,21 +641,7 @@
               <w:rPr>
                 <w:rFonts w:cstheme="minorHAnsi"/>
               </w:rPr>
-              <w:t>{</w:t>
-            </w:r>
-            <w:proofErr w:type="spellStart"/>
-            <w:r>
-              <w:rPr>
-                <w:rFonts w:cstheme="minorHAnsi"/>
-              </w:rPr>
-              <w:t>typeCooperativeBox</w:t>
-            </w:r>
-            <w:proofErr w:type="spellEnd"/>
-            <w:r>
-              <w:rPr>
-                <w:rFonts w:cstheme="minorHAnsi"/>
-              </w:rPr>
-              <w:t>}</w:t>
+              <w:t>{typeCooperativeBox}</w:t>
             </w:r>
             <w:r>
               <w:rPr>
@@ -874,21 +706,7 @@
               <w:rPr>
                 <w:rFonts w:cstheme="minorHAnsi"/>
               </w:rPr>
-              <w:t>{</w:t>
-            </w:r>
-            <w:proofErr w:type="spellStart"/>
-            <w:r>
-              <w:rPr>
-                <w:rFonts w:cstheme="minorHAnsi"/>
-              </w:rPr>
-              <w:t>amendFromSingleBox</w:t>
-            </w:r>
-            <w:proofErr w:type="spellEnd"/>
-            <w:r>
-              <w:rPr>
-                <w:rFonts w:cstheme="minorHAnsi"/>
-              </w:rPr>
-              <w:t>}</w:t>
+              <w:t>{amendFromSingleBox}</w:t>
             </w:r>
             <w:r>
               <w:rPr>
@@ -918,21 +736,7 @@
               <w:rPr>
                 <w:rFonts w:cstheme="minorHAnsi"/>
               </w:rPr>
-              <w:t>{</w:t>
-            </w:r>
-            <w:proofErr w:type="spellStart"/>
-            <w:r>
-              <w:rPr>
-                <w:rFonts w:cstheme="minorHAnsi"/>
-              </w:rPr>
-              <w:t>amendFromPartnershipBox</w:t>
-            </w:r>
-            <w:proofErr w:type="spellEnd"/>
-            <w:r>
-              <w:rPr>
-                <w:rFonts w:cstheme="minorHAnsi"/>
-              </w:rPr>
-              <w:t>}</w:t>
+              <w:t>{amendFromPartnershipBox}</w:t>
             </w:r>
             <w:r>
               <w:rPr>
@@ -962,14 +766,7 @@
               <w:rPr>
                 <w:rFonts w:cstheme="minorHAnsi"/>
               </w:rPr>
-              <w:t>{</w:t>
-            </w:r>
-            <w:proofErr w:type="spellStart"/>
-            <w:r>
-              <w:rPr>
-                <w:rFonts w:cstheme="minorHAnsi"/>
-              </w:rPr>
-              <w:t>amendFr</w:t>
+              <w:t>{amendFr</w:t>
             </w:r>
             <w:r>
               <w:rPr>
@@ -981,14 +778,7 @@
               <w:rPr>
                 <w:rFonts w:cstheme="minorHAnsi"/>
               </w:rPr>
-              <w:t>mCorporationBox</w:t>
-            </w:r>
-            <w:proofErr w:type="spellEnd"/>
-            <w:r>
-              <w:rPr>
-                <w:rFonts w:cstheme="minorHAnsi"/>
-              </w:rPr>
-              <w:t>}</w:t>
+              <w:t>mCorporationBox}</w:t>
             </w:r>
             <w:r>
               <w:rPr>
@@ -1066,21 +856,7 @@
               <w:rPr>
                 <w:rFonts w:cstheme="minorHAnsi"/>
               </w:rPr>
-              <w:t>{</w:t>
-            </w:r>
-            <w:proofErr w:type="spellStart"/>
-            <w:r>
-              <w:rPr>
-                <w:rFonts w:cstheme="minorHAnsi"/>
-              </w:rPr>
-              <w:t>amendToSingleBox</w:t>
-            </w:r>
-            <w:proofErr w:type="spellEnd"/>
-            <w:r>
-              <w:rPr>
-                <w:rFonts w:cstheme="minorHAnsi"/>
-              </w:rPr>
-              <w:t>}</w:t>
+              <w:t>{amendToSingleBox}</w:t>
             </w:r>
             <w:r>
               <w:rPr>
@@ -1110,21 +886,7 @@
               <w:rPr>
                 <w:rFonts w:cstheme="minorHAnsi"/>
               </w:rPr>
-              <w:t>{</w:t>
-            </w:r>
-            <w:proofErr w:type="spellStart"/>
-            <w:r>
-              <w:rPr>
-                <w:rFonts w:cstheme="minorHAnsi"/>
-              </w:rPr>
-              <w:t>amendToPartnershipBox</w:t>
-            </w:r>
-            <w:proofErr w:type="spellEnd"/>
-            <w:r>
-              <w:rPr>
-                <w:rFonts w:cstheme="minorHAnsi"/>
-              </w:rPr>
-              <w:t>}</w:t>
+              <w:t>{amendToPartnershipBox}</w:t>
             </w:r>
             <w:r>
               <w:rPr>
@@ -1154,21 +916,7 @@
               <w:rPr>
                 <w:rFonts w:cstheme="minorHAnsi"/>
               </w:rPr>
-              <w:t>{</w:t>
-            </w:r>
-            <w:proofErr w:type="spellStart"/>
-            <w:r>
-              <w:rPr>
-                <w:rFonts w:cstheme="minorHAnsi"/>
-              </w:rPr>
-              <w:t>amendToCorporationBox</w:t>
-            </w:r>
-            <w:proofErr w:type="spellEnd"/>
-            <w:r>
-              <w:rPr>
-                <w:rFonts w:cstheme="minorHAnsi"/>
-              </w:rPr>
-              <w:t>}</w:t>
+              <w:t>{amendToCorporationBox}</w:t>
             </w:r>
             <w:r>
               <w:rPr>
@@ -1228,21 +976,7 @@
               <w:rPr>
                 <w:rFonts w:cstheme="minorHAnsi"/>
               </w:rPr>
-              <w:t xml:space="preserve"> {</w:t>
-            </w:r>
-            <w:proofErr w:type="spellStart"/>
-            <w:r>
-              <w:rPr>
-                <w:rFonts w:cstheme="minorHAnsi"/>
-              </w:rPr>
-              <w:t>taxpayerRegistrant</w:t>
-            </w:r>
-            <w:proofErr w:type="spellEnd"/>
-            <w:r>
-              <w:rPr>
-                <w:rFonts w:cstheme="minorHAnsi"/>
-              </w:rPr>
-              <w:t>}</w:t>
+              <w:t xml:space="preserve"> {taxpayerRegistrant}</w:t>
             </w:r>
           </w:p>
         </w:tc>
@@ -1273,21 +1007,7 @@
               <w:rPr>
                 <w:rFonts w:cstheme="minorHAnsi"/>
               </w:rPr>
-              <w:t xml:space="preserve"> {</w:t>
-            </w:r>
-            <w:proofErr w:type="spellStart"/>
-            <w:r>
-              <w:rPr>
-                <w:rFonts w:cstheme="minorHAnsi"/>
-              </w:rPr>
-              <w:t>lastName</w:t>
-            </w:r>
-            <w:proofErr w:type="spellEnd"/>
-            <w:r>
-              <w:rPr>
-                <w:rFonts w:cstheme="minorHAnsi"/>
-              </w:rPr>
-              <w:t>}</w:t>
+              <w:t xml:space="preserve"> {lastName}</w:t>
             </w:r>
           </w:p>
         </w:tc>
@@ -1313,21 +1033,7 @@
               <w:rPr>
                 <w:rFonts w:cstheme="minorHAnsi"/>
               </w:rPr>
-              <w:t xml:space="preserve"> {</w:t>
-            </w:r>
-            <w:proofErr w:type="spellStart"/>
-            <w:r>
-              <w:rPr>
-                <w:rFonts w:cstheme="minorHAnsi"/>
-              </w:rPr>
-              <w:t>firstName</w:t>
-            </w:r>
-            <w:proofErr w:type="spellEnd"/>
-            <w:r>
-              <w:rPr>
-                <w:rFonts w:cstheme="minorHAnsi"/>
-              </w:rPr>
-              <w:t>}</w:t>
+              <w:t xml:space="preserve"> {firstName}</w:t>
             </w:r>
           </w:p>
         </w:tc>
@@ -1353,21 +1059,7 @@
               <w:rPr>
                 <w:rFonts w:cstheme="minorHAnsi"/>
               </w:rPr>
-              <w:t xml:space="preserve"> {</w:t>
-            </w:r>
-            <w:proofErr w:type="spellStart"/>
-            <w:r>
-              <w:rPr>
-                <w:rFonts w:cstheme="minorHAnsi"/>
-              </w:rPr>
-              <w:t>middleName</w:t>
-            </w:r>
-            <w:proofErr w:type="spellEnd"/>
-            <w:r>
-              <w:rPr>
-                <w:rFonts w:cstheme="minorHAnsi"/>
-              </w:rPr>
-              <w:t>}</w:t>
+              <w:t xml:space="preserve"> {middleName}</w:t>
             </w:r>
           </w:p>
         </w:tc>
@@ -1410,21 +1102,7 @@
               <w:rPr>
                 <w:rFonts w:cstheme="minorHAnsi"/>
               </w:rPr>
-              <w:t xml:space="preserve"> {</w:t>
-            </w:r>
-            <w:proofErr w:type="spellStart"/>
-            <w:r>
-              <w:rPr>
-                <w:rFonts w:cstheme="minorHAnsi"/>
-              </w:rPr>
-              <w:t>businessName</w:t>
-            </w:r>
-            <w:proofErr w:type="spellEnd"/>
-            <w:r>
-              <w:rPr>
-                <w:rFonts w:cstheme="minorHAnsi"/>
-              </w:rPr>
-              <w:t>}</w:t>
+              <w:t xml:space="preserve"> {businessName}</w:t>
             </w:r>
           </w:p>
         </w:tc>
@@ -1467,21 +1145,7 @@
               <w:rPr>
                 <w:rFonts w:cstheme="minorHAnsi"/>
               </w:rPr>
-              <w:t xml:space="preserve"> {</w:t>
-            </w:r>
-            <w:proofErr w:type="spellStart"/>
-            <w:r>
-              <w:rPr>
-                <w:rFonts w:cstheme="minorHAnsi"/>
-              </w:rPr>
-              <w:t>tradeName</w:t>
-            </w:r>
-            <w:proofErr w:type="spellEnd"/>
-            <w:r>
-              <w:rPr>
-                <w:rFonts w:cstheme="minorHAnsi"/>
-              </w:rPr>
-              <w:t>}</w:t>
+              <w:t xml:space="preserve"> {tradeName}</w:t>
             </w:r>
           </w:p>
         </w:tc>
@@ -1544,21 +1208,7 @@
               <w:rPr>
                 <w:rFonts w:cstheme="minorHAnsi"/>
               </w:rPr>
-              <w:t xml:space="preserve"> {</w:t>
-            </w:r>
-            <w:proofErr w:type="spellStart"/>
-            <w:r>
-              <w:rPr>
-                <w:rFonts w:cstheme="minorHAnsi"/>
-              </w:rPr>
-              <w:t>businessAddress</w:t>
-            </w:r>
-            <w:proofErr w:type="spellEnd"/>
-            <w:r>
-              <w:rPr>
-                <w:rFonts w:cstheme="minorHAnsi"/>
-              </w:rPr>
-              <w:t>}</w:t>
+              <w:t xml:space="preserve"> {businessAddress}</w:t>
             </w:r>
           </w:p>
         </w:tc>
@@ -1584,14 +1234,7 @@
               <w:rPr>
                 <w:rFonts w:cstheme="minorHAnsi"/>
               </w:rPr>
-              <w:t xml:space="preserve"> {</w:t>
-            </w:r>
-            <w:proofErr w:type="spellStart"/>
-            <w:r>
-              <w:rPr>
-                <w:rFonts w:cstheme="minorHAnsi"/>
-              </w:rPr>
-              <w:t>businessPo</w:t>
+              <w:t xml:space="preserve"> {businessPo</w:t>
             </w:r>
             <w:r>
               <w:rPr>
@@ -1603,14 +1246,7 @@
               <w:rPr>
                 <w:rFonts w:cstheme="minorHAnsi"/>
               </w:rPr>
-              <w:t>talCode</w:t>
-            </w:r>
-            <w:proofErr w:type="spellEnd"/>
-            <w:r>
-              <w:rPr>
-                <w:rFonts w:cstheme="minorHAnsi"/>
-              </w:rPr>
-              <w:t>}</w:t>
+              <w:t>talCode}</w:t>
             </w:r>
           </w:p>
         </w:tc>
@@ -1641,21 +1277,7 @@
               <w:rPr>
                 <w:rFonts w:cstheme="minorHAnsi"/>
               </w:rPr>
-              <w:t xml:space="preserve"> {</w:t>
-            </w:r>
-            <w:proofErr w:type="spellStart"/>
-            <w:r>
-              <w:rPr>
-                <w:rFonts w:cstheme="minorHAnsi"/>
-              </w:rPr>
-              <w:t>businessMobile</w:t>
-            </w:r>
-            <w:proofErr w:type="spellEnd"/>
-            <w:r>
-              <w:rPr>
-                <w:rFonts w:cstheme="minorHAnsi"/>
-              </w:rPr>
-              <w:t>}</w:t>
+              <w:t xml:space="preserve"> {businessMobile}</w:t>
             </w:r>
           </w:p>
         </w:tc>
@@ -1681,21 +1303,7 @@
               <w:rPr>
                 <w:rFonts w:cstheme="minorHAnsi"/>
               </w:rPr>
-              <w:t xml:space="preserve"> {</w:t>
-            </w:r>
-            <w:proofErr w:type="spellStart"/>
-            <w:r>
-              <w:rPr>
-                <w:rFonts w:cstheme="minorHAnsi"/>
-              </w:rPr>
-              <w:t>businessEmail</w:t>
-            </w:r>
-            <w:proofErr w:type="spellEnd"/>
-            <w:r>
-              <w:rPr>
-                <w:rFonts w:cstheme="minorHAnsi"/>
-              </w:rPr>
-              <w:t>}</w:t>
+              <w:t xml:space="preserve"> {businessEmail}</w:t>
             </w:r>
           </w:p>
         </w:tc>
@@ -1726,21 +1334,7 @@
               <w:rPr>
                 <w:rFonts w:cstheme="minorHAnsi"/>
               </w:rPr>
-              <w:t xml:space="preserve"> {</w:t>
-            </w:r>
-            <w:proofErr w:type="spellStart"/>
-            <w:r>
-              <w:rPr>
-                <w:rFonts w:cstheme="minorHAnsi"/>
-              </w:rPr>
-              <w:t>ownerAddress</w:t>
-            </w:r>
-            <w:proofErr w:type="spellEnd"/>
-            <w:r>
-              <w:rPr>
-                <w:rFonts w:cstheme="minorHAnsi"/>
-              </w:rPr>
-              <w:t>}</w:t>
+              <w:t xml:space="preserve"> {ownerAddress}</w:t>
             </w:r>
           </w:p>
         </w:tc>
@@ -1766,21 +1360,7 @@
               <w:rPr>
                 <w:rFonts w:cstheme="minorHAnsi"/>
               </w:rPr>
-              <w:t xml:space="preserve"> {</w:t>
-            </w:r>
-            <w:proofErr w:type="spellStart"/>
-            <w:r>
-              <w:rPr>
-                <w:rFonts w:cstheme="minorHAnsi"/>
-              </w:rPr>
-              <w:t>ownerPostalCode</w:t>
-            </w:r>
-            <w:proofErr w:type="spellEnd"/>
-            <w:r>
-              <w:rPr>
-                <w:rFonts w:cstheme="minorHAnsi"/>
-              </w:rPr>
-              <w:t>}</w:t>
+              <w:t xml:space="preserve"> {ownerPostalCode}</w:t>
             </w:r>
           </w:p>
         </w:tc>
@@ -1811,21 +1391,7 @@
               <w:rPr>
                 <w:rFonts w:cstheme="minorHAnsi"/>
               </w:rPr>
-              <w:t xml:space="preserve"> {</w:t>
-            </w:r>
-            <w:proofErr w:type="spellStart"/>
-            <w:r>
-              <w:rPr>
-                <w:rFonts w:cstheme="minorHAnsi"/>
-              </w:rPr>
-              <w:t>ownerMobile</w:t>
-            </w:r>
-            <w:proofErr w:type="spellEnd"/>
-            <w:r>
-              <w:rPr>
-                <w:rFonts w:cstheme="minorHAnsi"/>
-              </w:rPr>
-              <w:t>}</w:t>
+              <w:t xml:space="preserve"> {ownerMobile}</w:t>
             </w:r>
           </w:p>
         </w:tc>
@@ -1851,21 +1417,7 @@
               <w:rPr>
                 <w:rFonts w:cstheme="minorHAnsi"/>
               </w:rPr>
-              <w:t xml:space="preserve"> {</w:t>
-            </w:r>
-            <w:proofErr w:type="spellStart"/>
-            <w:r>
-              <w:rPr>
-                <w:rFonts w:cstheme="minorHAnsi"/>
-              </w:rPr>
-              <w:t>ownerEmail</w:t>
-            </w:r>
-            <w:proofErr w:type="spellEnd"/>
-            <w:r>
-              <w:rPr>
-                <w:rFonts w:cstheme="minorHAnsi"/>
-              </w:rPr>
-              <w:t>}</w:t>
+              <w:t xml:space="preserve"> {ownerEmail}</w:t>
             </w:r>
           </w:p>
         </w:tc>
@@ -1896,21 +1448,7 @@
               <w:rPr>
                 <w:rFonts w:cstheme="minorHAnsi"/>
               </w:rPr>
-              <w:t xml:space="preserve"> {</w:t>
-            </w:r>
-            <w:proofErr w:type="spellStart"/>
-            <w:r>
-              <w:rPr>
-                <w:rFonts w:cstheme="minorHAnsi"/>
-              </w:rPr>
-              <w:t>emergencyContactName</w:t>
-            </w:r>
-            <w:proofErr w:type="spellEnd"/>
-            <w:r>
-              <w:rPr>
-                <w:rFonts w:cstheme="minorHAnsi"/>
-              </w:rPr>
-              <w:t>}</w:t>
+              <w:t xml:space="preserve"> {emergencyContactName}</w:t>
             </w:r>
           </w:p>
         </w:tc>
@@ -1936,21 +1474,7 @@
               <w:rPr>
                 <w:rFonts w:cstheme="minorHAnsi"/>
               </w:rPr>
-              <w:t xml:space="preserve"> {</w:t>
-            </w:r>
-            <w:proofErr w:type="spellStart"/>
-            <w:r>
-              <w:rPr>
-                <w:rFonts w:cstheme="minorHAnsi"/>
-              </w:rPr>
-              <w:t>emergencyMobile</w:t>
-            </w:r>
-            <w:proofErr w:type="spellEnd"/>
-            <w:r>
-              <w:rPr>
-                <w:rFonts w:cstheme="minorHAnsi"/>
-              </w:rPr>
-              <w:t>}</w:t>
+              <w:t xml:space="preserve"> {emergencyMobile}</w:t>
             </w:r>
           </w:p>
         </w:tc>
@@ -1981,21 +1505,7 @@
               <w:rPr>
                 <w:rFonts w:cstheme="minorHAnsi"/>
               </w:rPr>
-              <w:t xml:space="preserve"> {</w:t>
-            </w:r>
-            <w:proofErr w:type="spellStart"/>
-            <w:r>
-              <w:rPr>
-                <w:rFonts w:cstheme="minorHAnsi"/>
-              </w:rPr>
-              <w:t>totalEmployees</w:t>
-            </w:r>
-            <w:proofErr w:type="spellEnd"/>
-            <w:r>
-              <w:rPr>
-                <w:rFonts w:cstheme="minorHAnsi"/>
-              </w:rPr>
-              <w:t>}</w:t>
+              <w:t xml:space="preserve"> {totalEmployees}</w:t>
             </w:r>
           </w:p>
         </w:tc>
@@ -2021,21 +1531,7 @@
               <w:rPr>
                 <w:rFonts w:cstheme="minorHAnsi"/>
               </w:rPr>
-              <w:t xml:space="preserve"> {</w:t>
-            </w:r>
-            <w:proofErr w:type="spellStart"/>
-            <w:r>
-              <w:rPr>
-                <w:rFonts w:cstheme="minorHAnsi"/>
-              </w:rPr>
-              <w:t>femaleEmployees</w:t>
-            </w:r>
-            <w:proofErr w:type="spellEnd"/>
-            <w:r>
-              <w:rPr>
-                <w:rFonts w:cstheme="minorHAnsi"/>
-              </w:rPr>
-              <w:t>}</w:t>
+              <w:t xml:space="preserve"> {femaleEmployees}</w:t>
             </w:r>
           </w:p>
         </w:tc>
@@ -2093,21 +1589,7 @@
               <w:rPr>
                 <w:rFonts w:cstheme="minorHAnsi"/>
               </w:rPr>
-              <w:t xml:space="preserve"> {</w:t>
-            </w:r>
-            <w:proofErr w:type="spellStart"/>
-            <w:r>
-              <w:rPr>
-                <w:rFonts w:cstheme="minorHAnsi"/>
-              </w:rPr>
-              <w:t>lessorName</w:t>
-            </w:r>
-            <w:proofErr w:type="spellEnd"/>
-            <w:r>
-              <w:rPr>
-                <w:rFonts w:cstheme="minorHAnsi"/>
-              </w:rPr>
-              <w:t>}</w:t>
+              <w:t xml:space="preserve"> {lessorName}</w:t>
             </w:r>
           </w:p>
         </w:tc>
@@ -2138,21 +1620,7 @@
               <w:rPr>
                 <w:rFonts w:cstheme="minorHAnsi"/>
               </w:rPr>
-              <w:t>{</w:t>
-            </w:r>
-            <w:proofErr w:type="spellStart"/>
-            <w:r>
-              <w:rPr>
-                <w:rFonts w:cstheme="minorHAnsi"/>
-              </w:rPr>
-              <w:t>taxIncentiveYesBox</w:t>
-            </w:r>
-            <w:proofErr w:type="spellEnd"/>
-            <w:r>
-              <w:rPr>
-                <w:rFonts w:cstheme="minorHAnsi"/>
-              </w:rPr>
-              <w:t>}</w:t>
+              <w:t>{taxIncentiveYesBox}</w:t>
             </w:r>
             <w:r>
               <w:rPr>
@@ -2363,15 +1831,7 @@
               </w:rPr>
             </w:pPr>
             <w:r>
-              <w:t>{</w:t>
-            </w:r>
-            <w:proofErr w:type="spellStart"/>
-            <w:r>
-              <w:t>noOfUnits</w:t>
-            </w:r>
-            <w:proofErr w:type="spellEnd"/>
-            <w:r>
-              <w:t>}</w:t>
+              <w:t>{noOfUnits}</w:t>
             </w:r>
           </w:p>
         </w:tc>
@@ -2407,15 +1867,7 @@
               </w:rPr>
             </w:pPr>
             <w:r>
-              <w:t>{</w:t>
-            </w:r>
-            <w:proofErr w:type="spellStart"/>
-            <w:r>
-              <w:t>grossSalesReceipts</w:t>
-            </w:r>
-            <w:proofErr w:type="spellEnd"/>
-            <w:r>
-              <w:t>}{/activities}</w:t>
+              <w:t>{grossSalesReceipts}{/activities}</w:t>
             </w:r>
           </w:p>
         </w:tc>
@@ -2676,23 +2128,21 @@
                 <w:rFonts w:cstheme="minorHAnsi"/>
                 <w:u w:val="single"/>
               </w:rPr>
-              <w:t>{</w:t>
-            </w:r>
-            <w:proofErr w:type="spellStart"/>
+              <w:t>{firstName}</w:t>
+            </w:r>
             <w:r>
               <w:rPr>
                 <w:rFonts w:cstheme="minorHAnsi"/>
                 <w:u w:val="single"/>
               </w:rPr>
-              <w:t>firstName</w:t>
-            </w:r>
-            <w:proofErr w:type="spellEnd"/>
+              <w:t xml:space="preserve"> </w:t>
+            </w:r>
             <w:r>
               <w:rPr>
                 <w:rFonts w:cstheme="minorHAnsi"/>
                 <w:u w:val="single"/>
               </w:rPr>
-              <w:t>}</w:t>
+              <w:t>{middleName}</w:t>
             </w:r>
             <w:r>
               <w:rPr>
@@ -2706,53 +2156,7 @@
                 <w:rFonts w:cstheme="minorHAnsi"/>
                 <w:u w:val="single"/>
               </w:rPr>
-              <w:t>{</w:t>
-            </w:r>
-            <w:proofErr w:type="spellStart"/>
-            <w:r>
-              <w:rPr>
-                <w:rFonts w:cstheme="minorHAnsi"/>
-                <w:u w:val="single"/>
-              </w:rPr>
-              <w:t>middleName</w:t>
-            </w:r>
-            <w:proofErr w:type="spellEnd"/>
-            <w:r>
-              <w:rPr>
-                <w:rFonts w:cstheme="minorHAnsi"/>
-                <w:u w:val="single"/>
-              </w:rPr>
-              <w:t>}</w:t>
-            </w:r>
-            <w:r>
-              <w:rPr>
-                <w:rFonts w:cstheme="minorHAnsi"/>
-                <w:u w:val="single"/>
-              </w:rPr>
-              <w:t xml:space="preserve"> </w:t>
-            </w:r>
-            <w:r>
-              <w:rPr>
-                <w:rFonts w:cstheme="minorHAnsi"/>
-                <w:u w:val="single"/>
-              </w:rPr>
-              <w:t>{</w:t>
-            </w:r>
-            <w:proofErr w:type="spellStart"/>
-            <w:r>
-              <w:rPr>
-                <w:rFonts w:cstheme="minorHAnsi"/>
-                <w:u w:val="single"/>
-              </w:rPr>
-              <w:t>lastName</w:t>
-            </w:r>
-            <w:proofErr w:type="spellEnd"/>
-            <w:r>
-              <w:rPr>
-                <w:rFonts w:cstheme="minorHAnsi"/>
-                <w:u w:val="single"/>
-              </w:rPr>
-              <w:t>}</w:t>
+              <w:t>{lastName}</w:t>
             </w:r>
           </w:p>
           <w:p>
@@ -5317,6 +4721,14 @@
                 <w:szCs w:val="21"/>
               </w:rPr>
             </w:pPr>
+            <w:r>
+              <w:rPr>
+                <w:rFonts w:cstheme="minorHAnsi"/>
+                <w:sz w:val="21"/>
+                <w:szCs w:val="21"/>
+              </w:rPr>
+              <w:t>{gross_sales_tax_amount}</w:t>
+            </w:r>
           </w:p>
         </w:tc>
         <w:tc>
@@ -5333,6 +4745,14 @@
                 <w:szCs w:val="21"/>
               </w:rPr>
             </w:pPr>
+            <w:r>
+              <w:rPr>
+                <w:rFonts w:cstheme="minorHAnsi"/>
+                <w:sz w:val="21"/>
+                <w:szCs w:val="21"/>
+              </w:rPr>
+              <w:t>{gross_sales_tax_penalty}</w:t>
+            </w:r>
           </w:p>
         </w:tc>
         <w:tc>
@@ -5349,6 +4769,14 @@
                 <w:szCs w:val="21"/>
               </w:rPr>
             </w:pPr>
+            <w:r>
+              <w:rPr>
+                <w:rFonts w:cstheme="minorHAnsi"/>
+                <w:sz w:val="21"/>
+                <w:szCs w:val="21"/>
+              </w:rPr>
+              <w:t>{gross_sales_tax_total}</w:t>
+            </w:r>
           </w:p>
         </w:tc>
       </w:tr>
@@ -5394,6 +4822,14 @@
                 <w:szCs w:val="21"/>
               </w:rPr>
             </w:pPr>
+            <w:r>
+              <w:rPr>
+                <w:rFonts w:cstheme="minorHAnsi"/>
+                <w:sz w:val="21"/>
+                <w:szCs w:val="21"/>
+              </w:rPr>
+              <w:t>{delivery_vehicles_tax_amount}</w:t>
+            </w:r>
           </w:p>
         </w:tc>
         <w:tc>
@@ -5410,6 +4846,14 @@
                 <w:szCs w:val="21"/>
               </w:rPr>
             </w:pPr>
+            <w:r>
+              <w:rPr>
+                <w:rFonts w:cstheme="minorHAnsi"/>
+                <w:sz w:val="21"/>
+                <w:szCs w:val="21"/>
+              </w:rPr>
+              <w:t>{delivery_vehicles_tax_penalty}</w:t>
+            </w:r>
           </w:p>
         </w:tc>
         <w:tc>
@@ -5426,6 +4870,14 @@
                 <w:szCs w:val="21"/>
               </w:rPr>
             </w:pPr>
+            <w:r>
+              <w:rPr>
+                <w:rFonts w:cstheme="minorHAnsi"/>
+                <w:sz w:val="21"/>
+                <w:szCs w:val="21"/>
+              </w:rPr>
+              <w:t>{delivery_vehicles_tax_total}</w:t>
+            </w:r>
           </w:p>
         </w:tc>
       </w:tr>
@@ -5471,6 +4923,14 @@
                 <w:szCs w:val="21"/>
               </w:rPr>
             </w:pPr>
+            <w:r>
+              <w:rPr>
+                <w:rFonts w:cstheme="minorHAnsi"/>
+                <w:sz w:val="21"/>
+                <w:szCs w:val="21"/>
+              </w:rPr>
+              <w:t>{combustible_storage_tax_amount}</w:t>
+            </w:r>
           </w:p>
         </w:tc>
         <w:tc>
@@ -5487,6 +4947,14 @@
                 <w:szCs w:val="21"/>
               </w:rPr>
             </w:pPr>
+            <w:r>
+              <w:rPr>
+                <w:rFonts w:cstheme="minorHAnsi"/>
+                <w:sz w:val="21"/>
+                <w:szCs w:val="21"/>
+              </w:rPr>
+              <w:t>{combustible_storage_tax_penalty}</w:t>
+            </w:r>
           </w:p>
         </w:tc>
         <w:tc>
@@ -5503,6 +4971,14 @@
                 <w:szCs w:val="21"/>
               </w:rPr>
             </w:pPr>
+            <w:r>
+              <w:rPr>
+                <w:rFonts w:cstheme="minorHAnsi"/>
+                <w:sz w:val="21"/>
+                <w:szCs w:val="21"/>
+              </w:rPr>
+              <w:t>{combustible_storage_tax_total}</w:t>
+            </w:r>
           </w:p>
         </w:tc>
       </w:tr>
@@ -5548,6 +5024,14 @@
                 <w:szCs w:val="21"/>
               </w:rPr>
             </w:pPr>
+            <w:r>
+              <w:rPr>
+                <w:rFonts w:cstheme="minorHAnsi"/>
+                <w:sz w:val="21"/>
+                <w:szCs w:val="21"/>
+              </w:rPr>
+              <w:t>{signboard_billboard_tax_amount}</w:t>
+            </w:r>
           </w:p>
         </w:tc>
         <w:tc>
@@ -5564,6 +5048,14 @@
                 <w:szCs w:val="21"/>
               </w:rPr>
             </w:pPr>
+            <w:r>
+              <w:rPr>
+                <w:rFonts w:cstheme="minorHAnsi"/>
+                <w:sz w:val="21"/>
+                <w:szCs w:val="21"/>
+              </w:rPr>
+              <w:t>{signboard_billboard_tax_penalty}</w:t>
+            </w:r>
           </w:p>
         </w:tc>
         <w:tc>
@@ -5580,6 +5072,14 @@
                 <w:szCs w:val="21"/>
               </w:rPr>
             </w:pPr>
+            <w:r>
+              <w:rPr>
+                <w:rFonts w:cstheme="minorHAnsi"/>
+                <w:sz w:val="21"/>
+                <w:szCs w:val="21"/>
+              </w:rPr>
+              <w:t>{signboard_billboard_tax_total}</w:t>
+            </w:r>
           </w:p>
         </w:tc>
       </w:tr>
@@ -5656,6 +5156,14 @@
                 <w:szCs w:val="21"/>
               </w:rPr>
             </w:pPr>
+            <w:r>
+              <w:rPr>
+                <w:rFonts w:cstheme="minorHAnsi"/>
+                <w:sz w:val="21"/>
+                <w:szCs w:val="21"/>
+              </w:rPr>
+              <w:t>{mayors_permit_fee_amount}</w:t>
+            </w:r>
           </w:p>
         </w:tc>
         <w:tc>
@@ -5672,6 +5180,14 @@
                 <w:szCs w:val="21"/>
               </w:rPr>
             </w:pPr>
+            <w:r>
+              <w:rPr>
+                <w:rFonts w:cstheme="minorHAnsi"/>
+                <w:sz w:val="21"/>
+                <w:szCs w:val="21"/>
+              </w:rPr>
+              <w:t>{mayors_permit_fee_penalty}</w:t>
+            </w:r>
           </w:p>
         </w:tc>
         <w:tc>
@@ -5688,6 +5204,14 @@
                 <w:szCs w:val="21"/>
               </w:rPr>
             </w:pPr>
+            <w:r>
+              <w:rPr>
+                <w:rFonts w:cstheme="minorHAnsi"/>
+                <w:sz w:val="21"/>
+                <w:szCs w:val="21"/>
+              </w:rPr>
+              <w:t>{mayors_permit_fee_total}</w:t>
+            </w:r>
           </w:p>
         </w:tc>
       </w:tr>
@@ -6103,6 +5627,14 @@
                 <w:szCs w:val="21"/>
               </w:rPr>
             </w:pPr>
+            <w:r>
+              <w:rPr>
+                <w:rFonts w:cstheme="minorHAnsi"/>
+                <w:sz w:val="21"/>
+                <w:szCs w:val="21"/>
+              </w:rPr>
+              <w:t>{mayors_clearance_fee_amount}</w:t>
+            </w:r>
           </w:p>
         </w:tc>
         <w:tc>
@@ -6119,6 +5651,14 @@
                 <w:szCs w:val="21"/>
               </w:rPr>
             </w:pPr>
+            <w:r>
+              <w:rPr>
+                <w:rFonts w:cstheme="minorHAnsi"/>
+                <w:sz w:val="21"/>
+                <w:szCs w:val="21"/>
+              </w:rPr>
+              <w:t>{mayors_clearance_fee_penalty}</w:t>
+            </w:r>
           </w:p>
         </w:tc>
         <w:tc>
@@ -6135,6 +5675,14 @@
                 <w:szCs w:val="21"/>
               </w:rPr>
             </w:pPr>
+            <w:r>
+              <w:rPr>
+                <w:rFonts w:cstheme="minorHAnsi"/>
+                <w:sz w:val="21"/>
+                <w:szCs w:val="21"/>
+              </w:rPr>
+              <w:t>{mayors_clearance_fee_total}</w:t>
+            </w:r>
           </w:p>
         </w:tc>
       </w:tr>
@@ -6180,6 +5728,14 @@
                 <w:szCs w:val="21"/>
               </w:rPr>
             </w:pPr>
+            <w:r>
+              <w:rPr>
+                <w:rFonts w:cstheme="minorHAnsi"/>
+                <w:sz w:val="21"/>
+                <w:szCs w:val="21"/>
+              </w:rPr>
+              <w:t>{sanitary_inspection_fee_amount}</w:t>
+            </w:r>
           </w:p>
         </w:tc>
         <w:tc>
@@ -6196,6 +5752,14 @@
                 <w:szCs w:val="21"/>
               </w:rPr>
             </w:pPr>
+            <w:r>
+              <w:rPr>
+                <w:rFonts w:cstheme="minorHAnsi"/>
+                <w:sz w:val="21"/>
+                <w:szCs w:val="21"/>
+              </w:rPr>
+              <w:t>{sanitary_inspection_fee_penalty}</w:t>
+            </w:r>
           </w:p>
         </w:tc>
         <w:tc>
@@ -6212,6 +5776,14 @@
                 <w:szCs w:val="21"/>
               </w:rPr>
             </w:pPr>
+            <w:r>
+              <w:rPr>
+                <w:rFonts w:cstheme="minorHAnsi"/>
+                <w:sz w:val="21"/>
+                <w:szCs w:val="21"/>
+              </w:rPr>
+              <w:t>{sanitary_inspection_fee_total}</w:t>
+            </w:r>
           </w:p>
         </w:tc>
       </w:tr>
@@ -6257,6 +5829,14 @@
                 <w:szCs w:val="21"/>
               </w:rPr>
             </w:pPr>
+            <w:r>
+              <w:rPr>
+                <w:rFonts w:cstheme="minorHAnsi"/>
+                <w:sz w:val="21"/>
+                <w:szCs w:val="21"/>
+              </w:rPr>
+              <w:t>{delivery_permit_fee_amount}</w:t>
+            </w:r>
           </w:p>
         </w:tc>
         <w:tc>
@@ -6273,6 +5853,14 @@
                 <w:szCs w:val="21"/>
               </w:rPr>
             </w:pPr>
+            <w:r>
+              <w:rPr>
+                <w:rFonts w:cstheme="minorHAnsi"/>
+                <w:sz w:val="21"/>
+                <w:szCs w:val="21"/>
+              </w:rPr>
+              <w:t>{delivery_permit_fee_penalty}</w:t>
+            </w:r>
           </w:p>
         </w:tc>
         <w:tc>
@@ -6289,6 +5877,14 @@
                 <w:szCs w:val="21"/>
               </w:rPr>
             </w:pPr>
+            <w:r>
+              <w:rPr>
+                <w:rFonts w:cstheme="minorHAnsi"/>
+                <w:sz w:val="21"/>
+                <w:szCs w:val="21"/>
+              </w:rPr>
+              <w:t>{delivery_permit_fee_total}</w:t>
+            </w:r>
           </w:p>
         </w:tc>
       </w:tr>
@@ -6334,6 +5930,14 @@
                 <w:szCs w:val="21"/>
               </w:rPr>
             </w:pPr>
+            <w:r>
+              <w:rPr>
+                <w:rFonts w:cstheme="minorHAnsi"/>
+                <w:sz w:val="21"/>
+                <w:szCs w:val="21"/>
+              </w:rPr>
+              <w:t>{garbage_charges_amount}</w:t>
+            </w:r>
           </w:p>
         </w:tc>
         <w:tc>
@@ -6350,6 +5954,14 @@
                 <w:szCs w:val="21"/>
               </w:rPr>
             </w:pPr>
+            <w:r>
+              <w:rPr>
+                <w:rFonts w:cstheme="minorHAnsi"/>
+                <w:sz w:val="21"/>
+                <w:szCs w:val="21"/>
+              </w:rPr>
+              <w:t>{garbage_charges_penalty}</w:t>
+            </w:r>
           </w:p>
         </w:tc>
         <w:tc>
@@ -6366,6 +5978,14 @@
                 <w:szCs w:val="21"/>
               </w:rPr>
             </w:pPr>
+            <w:r>
+              <w:rPr>
+                <w:rFonts w:cstheme="minorHAnsi"/>
+                <w:sz w:val="21"/>
+                <w:szCs w:val="21"/>
+              </w:rPr>
+              <w:t>{garbage_charges_total}</w:t>
+            </w:r>
           </w:p>
         </w:tc>
       </w:tr>
@@ -6411,6 +6031,14 @@
                 <w:szCs w:val="21"/>
               </w:rPr>
             </w:pPr>
+            <w:r>
+              <w:rPr>
+                <w:rFonts w:cstheme="minorHAnsi"/>
+                <w:sz w:val="21"/>
+                <w:szCs w:val="21"/>
+              </w:rPr>
+              <w:t>{building_inspection_fee_amount}</w:t>
+            </w:r>
           </w:p>
         </w:tc>
         <w:tc>
@@ -6427,6 +6055,14 @@
                 <w:szCs w:val="21"/>
               </w:rPr>
             </w:pPr>
+            <w:r>
+              <w:rPr>
+                <w:rFonts w:cstheme="minorHAnsi"/>
+                <w:sz w:val="21"/>
+                <w:szCs w:val="21"/>
+              </w:rPr>
+              <w:t>{building_inspection_fee_penalty}</w:t>
+            </w:r>
           </w:p>
         </w:tc>
         <w:tc>
@@ -6443,6 +6079,14 @@
                 <w:szCs w:val="21"/>
               </w:rPr>
             </w:pPr>
+            <w:r>
+              <w:rPr>
+                <w:rFonts w:cstheme="minorHAnsi"/>
+                <w:sz w:val="21"/>
+                <w:szCs w:val="21"/>
+              </w:rPr>
+              <w:t>{building_inspection_fee_total}</w:t>
+            </w:r>
           </w:p>
         </w:tc>
       </w:tr>
@@ -6488,6 +6132,14 @@
                 <w:szCs w:val="21"/>
               </w:rPr>
             </w:pPr>
+            <w:r>
+              <w:rPr>
+                <w:rFonts w:cstheme="minorHAnsi"/>
+                <w:sz w:val="21"/>
+                <w:szCs w:val="21"/>
+              </w:rPr>
+              <w:t>{electrical_inspection_fee_amount}</w:t>
+            </w:r>
           </w:p>
         </w:tc>
         <w:tc>
@@ -6504,6 +6156,14 @@
                 <w:szCs w:val="21"/>
               </w:rPr>
             </w:pPr>
+            <w:r>
+              <w:rPr>
+                <w:rFonts w:cstheme="minorHAnsi"/>
+                <w:sz w:val="21"/>
+                <w:szCs w:val="21"/>
+              </w:rPr>
+              <w:t>{electrical_inspection_fee_penalty}</w:t>
+            </w:r>
           </w:p>
         </w:tc>
         <w:tc>
@@ -6520,6 +6180,14 @@
                 <w:szCs w:val="21"/>
               </w:rPr>
             </w:pPr>
+            <w:r>
+              <w:rPr>
+                <w:rFonts w:cstheme="minorHAnsi"/>
+                <w:sz w:val="21"/>
+                <w:szCs w:val="21"/>
+              </w:rPr>
+              <w:t>{electrical_inspection_fee_total}</w:t>
+            </w:r>
           </w:p>
         </w:tc>
       </w:tr>
@@ -6565,6 +6233,14 @@
                 <w:szCs w:val="21"/>
               </w:rPr>
             </w:pPr>
+            <w:r>
+              <w:rPr>
+                <w:rFonts w:cstheme="minorHAnsi"/>
+                <w:sz w:val="21"/>
+                <w:szCs w:val="21"/>
+              </w:rPr>
+              <w:t>{mechanical_inspection_fee_amount}</w:t>
+            </w:r>
           </w:p>
         </w:tc>
         <w:tc>
@@ -6581,6 +6257,14 @@
                 <w:szCs w:val="21"/>
               </w:rPr>
             </w:pPr>
+            <w:r>
+              <w:rPr>
+                <w:rFonts w:cstheme="minorHAnsi"/>
+                <w:sz w:val="21"/>
+                <w:szCs w:val="21"/>
+              </w:rPr>
+              <w:t>{mechanical_inspection_fee_penalty}</w:t>
+            </w:r>
           </w:p>
         </w:tc>
         <w:tc>
@@ -6597,6 +6281,14 @@
                 <w:szCs w:val="21"/>
               </w:rPr>
             </w:pPr>
+            <w:r>
+              <w:rPr>
+                <w:rFonts w:cstheme="minorHAnsi"/>
+                <w:sz w:val="21"/>
+                <w:szCs w:val="21"/>
+              </w:rPr>
+              <w:t>{mechanical_inspection_fee_total</w:t>
+            </w:r>
           </w:p>
         </w:tc>
       </w:tr>
@@ -6642,6 +6334,14 @@
                 <w:szCs w:val="21"/>
               </w:rPr>
             </w:pPr>
+            <w:r>
+              <w:rPr>
+                <w:rFonts w:cstheme="minorHAnsi"/>
+                <w:sz w:val="21"/>
+                <w:szCs w:val="21"/>
+              </w:rPr>
+              <w:t>{dst_fee_amount}</w:t>
+            </w:r>
           </w:p>
         </w:tc>
         <w:tc>
@@ -6658,6 +6358,14 @@
                 <w:szCs w:val="21"/>
               </w:rPr>
             </w:pPr>
+            <w:r>
+              <w:rPr>
+                <w:rFonts w:cstheme="minorHAnsi"/>
+                <w:sz w:val="21"/>
+                <w:szCs w:val="21"/>
+              </w:rPr>
+              <w:t>{dst_fee_penalty}</w:t>
+            </w:r>
           </w:p>
         </w:tc>
         <w:tc>
@@ -6674,6 +6382,14 @@
                 <w:szCs w:val="21"/>
               </w:rPr>
             </w:pPr>
+            <w:r>
+              <w:rPr>
+                <w:rFonts w:cstheme="minorHAnsi"/>
+                <w:sz w:val="21"/>
+                <w:szCs w:val="21"/>
+              </w:rPr>
+              <w:t>{dst_fee_total}</w:t>
+            </w:r>
           </w:p>
         </w:tc>
       </w:tr>
@@ -6719,6 +6435,14 @@
                 <w:szCs w:val="21"/>
               </w:rPr>
             </w:pPr>
+            <w:r>
+              <w:rPr>
+                <w:rFonts w:cstheme="minorHAnsi"/>
+                <w:sz w:val="21"/>
+                <w:szCs w:val="21"/>
+              </w:rPr>
+              <w:t>{signboard_business_plate_fee_amount}</w:t>
+            </w:r>
           </w:p>
         </w:tc>
         <w:tc>
@@ -6735,6 +6459,14 @@
                 <w:szCs w:val="21"/>
               </w:rPr>
             </w:pPr>
+            <w:r>
+              <w:rPr>
+                <w:rFonts w:cstheme="minorHAnsi"/>
+                <w:sz w:val="21"/>
+                <w:szCs w:val="21"/>
+              </w:rPr>
+              <w:t>{signboard_business_plate_fee_penalty}</w:t>
+            </w:r>
           </w:p>
         </w:tc>
         <w:tc>
@@ -6751,6 +6483,14 @@
                 <w:szCs w:val="21"/>
               </w:rPr>
             </w:pPr>
+            <w:r>
+              <w:rPr>
+                <w:rFonts w:cstheme="minorHAnsi"/>
+                <w:sz w:val="21"/>
+                <w:szCs w:val="21"/>
+              </w:rPr>
+              <w:t>{signboard_business_plate_fee_total}</w:t>
+            </w:r>
           </w:p>
         </w:tc>
       </w:tr>
@@ -6796,6 +6536,14 @@
                 <w:szCs w:val="21"/>
               </w:rPr>
             </w:pPr>
+            <w:r>
+              <w:rPr>
+                <w:rFonts w:cstheme="minorHAnsi"/>
+                <w:sz w:val="21"/>
+                <w:szCs w:val="21"/>
+              </w:rPr>
+              <w:t>{combustible_storage_sale_fee_amount}</w:t>
+            </w:r>
           </w:p>
         </w:tc>
         <w:tc>
@@ -6812,6 +6560,14 @@
                 <w:szCs w:val="21"/>
               </w:rPr>
             </w:pPr>
+            <w:r>
+              <w:rPr>
+                <w:rFonts w:cstheme="minorHAnsi"/>
+                <w:sz w:val="21"/>
+                <w:szCs w:val="21"/>
+              </w:rPr>
+              <w:t>{combustible_storage_sale_fee_penalty}</w:t>
+            </w:r>
           </w:p>
         </w:tc>
         <w:tc>
@@ -6828,6 +6584,14 @@
                 <w:szCs w:val="21"/>
               </w:rPr>
             </w:pPr>
+            <w:r>
+              <w:rPr>
+                <w:rFonts w:cstheme="minorHAnsi"/>
+                <w:sz w:val="21"/>
+                <w:szCs w:val="21"/>
+              </w:rPr>
+              <w:t>{combustible_storage_sale_fee_total}</w:t>
+            </w:r>
           </w:p>
         </w:tc>
       </w:tr>
@@ -6855,7 +6619,32 @@
                 <w:sz w:val="21"/>
                 <w:szCs w:val="21"/>
               </w:rPr>
+              <w:lastRenderedPageBreak/>
               <w:t>Others</w:t>
+            </w:r>
+            <w:r>
+              <w:rPr>
+                <w:rFonts w:cstheme="minorHAnsi"/>
+                <w:sz w:val="21"/>
+                <w:szCs w:val="21"/>
+              </w:rPr>
+              <w:t>:</w:t>
+            </w:r>
+            <w:r>
+              <w:rPr>
+                <w:rFonts w:cstheme="minorHAnsi"/>
+                <w:sz w:val="21"/>
+                <w:szCs w:val="21"/>
+              </w:rPr>
+              <w:t xml:space="preserve"> </w:t>
+            </w:r>
+            <w:r>
+              <w:rPr>
+                <w:rFonts w:cstheme="minorHAnsi"/>
+                <w:sz w:val="21"/>
+                <w:szCs w:val="21"/>
+              </w:rPr>
+              <w:t>{otherFeeNames}</w:t>
             </w:r>
           </w:p>
         </w:tc>
@@ -6873,6 +6662,14 @@
                 <w:szCs w:val="21"/>
               </w:rPr>
             </w:pPr>
+            <w:r>
+              <w:rPr>
+                <w:rFonts w:cstheme="minorHAnsi"/>
+                <w:sz w:val="21"/>
+                <w:szCs w:val="21"/>
+              </w:rPr>
+              <w:t>{others_amount}</w:t>
+            </w:r>
           </w:p>
         </w:tc>
         <w:tc>
@@ -6889,6 +6686,14 @@
                 <w:szCs w:val="21"/>
               </w:rPr>
             </w:pPr>
+            <w:r>
+              <w:rPr>
+                <w:rFonts w:cstheme="minorHAnsi"/>
+                <w:sz w:val="21"/>
+                <w:szCs w:val="21"/>
+              </w:rPr>
+              <w:t>{others_penalty</w:t>
+            </w:r>
           </w:p>
         </w:tc>
         <w:tc>
@@ -6905,6 +6710,14 @@
                 <w:szCs w:val="21"/>
               </w:rPr>
             </w:pPr>
+            <w:r>
+              <w:rPr>
+                <w:rFonts w:cstheme="minorHAnsi"/>
+                <w:sz w:val="21"/>
+                <w:szCs w:val="21"/>
+              </w:rPr>
+              <w:t>{others_total}</w:t>
+            </w:r>
           </w:p>
         </w:tc>
       </w:tr>
@@ -7038,6 +6851,14 @@
                 <w:highlight w:val="lightGray"/>
               </w:rPr>
             </w:pPr>
+            <w:r>
+              <w:rPr>
+                <w:rFonts w:cstheme="minorHAnsi"/>
+                <w:sz w:val="21"/>
+                <w:szCs w:val="21"/>
+              </w:rPr>
+              <w:t>{fire_safety_inspection_fee_amount}</w:t>
+            </w:r>
           </w:p>
         </w:tc>
         <w:tc>
@@ -7058,6 +6879,14 @@
                 <w:highlight w:val="lightGray"/>
               </w:rPr>
             </w:pPr>
+            <w:r>
+              <w:rPr>
+                <w:rFonts w:cstheme="minorHAnsi"/>
+                <w:sz w:val="21"/>
+                <w:szCs w:val="21"/>
+              </w:rPr>
+              <w:t>{fire_safety_inspection_fee_penalty}</w:t>
+            </w:r>
           </w:p>
         </w:tc>
         <w:tc>
@@ -7074,6 +6903,14 @@
                 <w:szCs w:val="21"/>
               </w:rPr>
             </w:pPr>
+            <w:r>
+              <w:rPr>
+                <w:rFonts w:cstheme="minorHAnsi"/>
+                <w:sz w:val="21"/>
+                <w:szCs w:val="21"/>
+              </w:rPr>
+              <w:t>{fire_safety_inspection_fee_total}</w:t>
+            </w:r>
           </w:p>
         </w:tc>
       </w:tr>
@@ -7162,6 +6999,14 @@
                 <w:szCs w:val="21"/>
               </w:rPr>
             </w:pPr>
+            <w:r>
+              <w:rPr>
+                <w:rFonts w:cstheme="minorHAnsi"/>
+                <w:sz w:val="21"/>
+                <w:szCs w:val="21"/>
+              </w:rPr>
+              <w:t>{grand_total}</w:t>
+            </w:r>
           </w:p>
         </w:tc>
       </w:tr>
@@ -7666,17 +7511,7 @@
                 <w:sz w:val="20"/>
                 <w:szCs w:val="20"/>
               </w:rPr>
-              <w:t>{</w:t>
-            </w:r>
-            <w:proofErr w:type="spellStart"/>
-            <w:r>
-              <w:rPr>
-                <w:rFonts w:cstheme="minorHAnsi"/>
-                <w:b/>
-                <w:sz w:val="20"/>
-                <w:szCs w:val="20"/>
-              </w:rPr>
-              <w:t>taxpayerRegistra</w:t>
+              <w:t>{taxpayerRegistra</w:t>
             </w:r>
             <w:r>
               <w:rPr>
@@ -7687,7 +7522,6 @@
               </w:rPr>
               <w:t>nt</w:t>
             </w:r>
-            <w:proofErr w:type="spellEnd"/>
             <w:r>
               <w:rPr>
                 <w:rFonts w:cstheme="minorHAnsi"/>
@@ -7798,7 +7632,6 @@
               </w:rPr>
               <w:t>{</w:t>
             </w:r>
-            <w:proofErr w:type="spellStart"/>
             <w:r>
               <w:rPr>
                 <w:rFonts w:cstheme="minorHAnsi"/>
@@ -7808,7 +7641,6 @@
               </w:rPr>
               <w:t>businessName</w:t>
             </w:r>
-            <w:proofErr w:type="spellEnd"/>
             <w:r>
               <w:rPr>
                 <w:rFonts w:cstheme="minorHAnsi"/>
@@ -7895,7 +7727,6 @@
               </w:rPr>
               <w:t>{</w:t>
             </w:r>
-            <w:proofErr w:type="spellStart"/>
             <w:r>
               <w:rPr>
                 <w:rFonts w:cstheme="minorHAnsi"/>
@@ -7905,7 +7736,6 @@
               </w:rPr>
               <w:t>businessMobile</w:t>
             </w:r>
-            <w:proofErr w:type="spellEnd"/>
             <w:r>
               <w:rPr>
                 <w:rFonts w:cstheme="minorHAnsi"/>
@@ -8017,7 +7847,6 @@
               </w:rPr>
               <w:t>{</w:t>
             </w:r>
-            <w:proofErr w:type="spellStart"/>
             <w:r>
               <w:rPr>
                 <w:rFonts w:cstheme="minorHAnsi"/>
@@ -8027,7 +7856,6 @@
               </w:rPr>
               <w:t>businessAddress</w:t>
             </w:r>
-            <w:proofErr w:type="spellEnd"/>
             <w:r>
               <w:rPr>
                 <w:rFonts w:cstheme="minorHAnsi"/>
@@ -8920,6 +8748,155 @@
     </w:lvl>
   </w:abstractNum>
   <w:abstractNum w:abstractNumId="1" w15:restartNumberingAfterBreak="0">
+    <w:nsid w:val="2C671E1F"/>
+    <w:multiLevelType w:val="multilevel"/>
+    <w:tmpl w:val="8E969192"/>
+    <w:lvl w:ilvl="0">
+      <w:start w:val="1"/>
+      <w:numFmt w:val="bullet"/>
+      <w:lvlText w:val=""/>
+      <w:lvlJc w:val="left"/>
+      <w:pPr>
+        <w:tabs>
+          <w:tab w:val="num" w:pos="720"/>
+        </w:tabs>
+        <w:ind w:left="720" w:hanging="360"/>
+      </w:pPr>
+      <w:rPr>
+        <w:rFonts w:ascii="Symbol" w:hAnsi="Symbol" w:hint="default"/>
+        <w:sz w:val="20"/>
+      </w:rPr>
+    </w:lvl>
+    <w:lvl w:ilvl="1" w:tentative="1">
+      <w:start w:val="1"/>
+      <w:numFmt w:val="bullet"/>
+      <w:lvlText w:val=""/>
+      <w:lvlJc w:val="left"/>
+      <w:pPr>
+        <w:tabs>
+          <w:tab w:val="num" w:pos="1440"/>
+        </w:tabs>
+        <w:ind w:left="1440" w:hanging="360"/>
+      </w:pPr>
+      <w:rPr>
+        <w:rFonts w:ascii="Symbol" w:hAnsi="Symbol" w:hint="default"/>
+        <w:sz w:val="20"/>
+      </w:rPr>
+    </w:lvl>
+    <w:lvl w:ilvl="2" w:tentative="1">
+      <w:start w:val="1"/>
+      <w:numFmt w:val="bullet"/>
+      <w:lvlText w:val=""/>
+      <w:lvlJc w:val="left"/>
+      <w:pPr>
+        <w:tabs>
+          <w:tab w:val="num" w:pos="2160"/>
+        </w:tabs>
+        <w:ind w:left="2160" w:hanging="360"/>
+      </w:pPr>
+      <w:rPr>
+        <w:rFonts w:ascii="Symbol" w:hAnsi="Symbol" w:hint="default"/>
+        <w:sz w:val="20"/>
+      </w:rPr>
+    </w:lvl>
+    <w:lvl w:ilvl="3" w:tentative="1">
+      <w:start w:val="1"/>
+      <w:numFmt w:val="bullet"/>
+      <w:lvlText w:val=""/>
+      <w:lvlJc w:val="left"/>
+      <w:pPr>
+        <w:tabs>
+          <w:tab w:val="num" w:pos="2880"/>
+        </w:tabs>
+        <w:ind w:left="2880" w:hanging="360"/>
+      </w:pPr>
+      <w:rPr>
+        <w:rFonts w:ascii="Symbol" w:hAnsi="Symbol" w:hint="default"/>
+        <w:sz w:val="20"/>
+      </w:rPr>
+    </w:lvl>
+    <w:lvl w:ilvl="4" w:tentative="1">
+      <w:start w:val="1"/>
+      <w:numFmt w:val="bullet"/>
+      <w:lvlText w:val=""/>
+      <w:lvlJc w:val="left"/>
+      <w:pPr>
+        <w:tabs>
+          <w:tab w:val="num" w:pos="3600"/>
+        </w:tabs>
+        <w:ind w:left="3600" w:hanging="360"/>
+      </w:pPr>
+      <w:rPr>
+        <w:rFonts w:ascii="Symbol" w:hAnsi="Symbol" w:hint="default"/>
+        <w:sz w:val="20"/>
+      </w:rPr>
+    </w:lvl>
+    <w:lvl w:ilvl="5" w:tentative="1">
+      <w:start w:val="1"/>
+      <w:numFmt w:val="bullet"/>
+      <w:lvlText w:val=""/>
+      <w:lvlJc w:val="left"/>
+      <w:pPr>
+        <w:tabs>
+          <w:tab w:val="num" w:pos="4320"/>
+        </w:tabs>
+        <w:ind w:left="4320" w:hanging="360"/>
+      </w:pPr>
+      <w:rPr>
+        <w:rFonts w:ascii="Symbol" w:hAnsi="Symbol" w:hint="default"/>
+        <w:sz w:val="20"/>
+      </w:rPr>
+    </w:lvl>
+    <w:lvl w:ilvl="6" w:tentative="1">
+      <w:start w:val="1"/>
+      <w:numFmt w:val="bullet"/>
+      <w:lvlText w:val=""/>
+      <w:lvlJc w:val="left"/>
+      <w:pPr>
+        <w:tabs>
+          <w:tab w:val="num" w:pos="5040"/>
+        </w:tabs>
+        <w:ind w:left="5040" w:hanging="360"/>
+      </w:pPr>
+      <w:rPr>
+        <w:rFonts w:ascii="Symbol" w:hAnsi="Symbol" w:hint="default"/>
+        <w:sz w:val="20"/>
+      </w:rPr>
+    </w:lvl>
+    <w:lvl w:ilvl="7" w:tentative="1">
+      <w:start w:val="1"/>
+      <w:numFmt w:val="bullet"/>
+      <w:lvlText w:val=""/>
+      <w:lvlJc w:val="left"/>
+      <w:pPr>
+        <w:tabs>
+          <w:tab w:val="num" w:pos="5760"/>
+        </w:tabs>
+        <w:ind w:left="5760" w:hanging="360"/>
+      </w:pPr>
+      <w:rPr>
+        <w:rFonts w:ascii="Symbol" w:hAnsi="Symbol" w:hint="default"/>
+        <w:sz w:val="20"/>
+      </w:rPr>
+    </w:lvl>
+    <w:lvl w:ilvl="8" w:tentative="1">
+      <w:start w:val="1"/>
+      <w:numFmt w:val="bullet"/>
+      <w:lvlText w:val=""/>
+      <w:lvlJc w:val="left"/>
+      <w:pPr>
+        <w:tabs>
+          <w:tab w:val="num" w:pos="6480"/>
+        </w:tabs>
+        <w:ind w:left="6480" w:hanging="360"/>
+      </w:pPr>
+      <w:rPr>
+        <w:rFonts w:ascii="Symbol" w:hAnsi="Symbol" w:hint="default"/>
+        <w:sz w:val="20"/>
+      </w:rPr>
+    </w:lvl>
+  </w:abstractNum>
+  <w:abstractNum w:abstractNumId="2" w15:restartNumberingAfterBreak="0">
     <w:nsid w:val="38746FE2"/>
     <w:multiLevelType w:val="hybridMultilevel"/>
     <w:tmpl w:val="01EE60C6"/>
@@ -9008,7 +8985,156 @@
       </w:pPr>
     </w:lvl>
   </w:abstractNum>
-  <w:abstractNum w:abstractNumId="2" w15:restartNumberingAfterBreak="0">
+  <w:abstractNum w:abstractNumId="3" w15:restartNumberingAfterBreak="0">
+    <w:nsid w:val="3ECC511F"/>
+    <w:multiLevelType w:val="multilevel"/>
+    <w:tmpl w:val="CFF456E6"/>
+    <w:lvl w:ilvl="0">
+      <w:start w:val="1"/>
+      <w:numFmt w:val="bullet"/>
+      <w:lvlText w:val=""/>
+      <w:lvlJc w:val="left"/>
+      <w:pPr>
+        <w:tabs>
+          <w:tab w:val="num" w:pos="720"/>
+        </w:tabs>
+        <w:ind w:left="720" w:hanging="360"/>
+      </w:pPr>
+      <w:rPr>
+        <w:rFonts w:ascii="Symbol" w:hAnsi="Symbol" w:hint="default"/>
+        <w:sz w:val="20"/>
+      </w:rPr>
+    </w:lvl>
+    <w:lvl w:ilvl="1" w:tentative="1">
+      <w:start w:val="1"/>
+      <w:numFmt w:val="bullet"/>
+      <w:lvlText w:val=""/>
+      <w:lvlJc w:val="left"/>
+      <w:pPr>
+        <w:tabs>
+          <w:tab w:val="num" w:pos="1440"/>
+        </w:tabs>
+        <w:ind w:left="1440" w:hanging="360"/>
+      </w:pPr>
+      <w:rPr>
+        <w:rFonts w:ascii="Symbol" w:hAnsi="Symbol" w:hint="default"/>
+        <w:sz w:val="20"/>
+      </w:rPr>
+    </w:lvl>
+    <w:lvl w:ilvl="2" w:tentative="1">
+      <w:start w:val="1"/>
+      <w:numFmt w:val="bullet"/>
+      <w:lvlText w:val=""/>
+      <w:lvlJc w:val="left"/>
+      <w:pPr>
+        <w:tabs>
+          <w:tab w:val="num" w:pos="2160"/>
+        </w:tabs>
+        <w:ind w:left="2160" w:hanging="360"/>
+      </w:pPr>
+      <w:rPr>
+        <w:rFonts w:ascii="Symbol" w:hAnsi="Symbol" w:hint="default"/>
+        <w:sz w:val="20"/>
+      </w:rPr>
+    </w:lvl>
+    <w:lvl w:ilvl="3" w:tentative="1">
+      <w:start w:val="1"/>
+      <w:numFmt w:val="bullet"/>
+      <w:lvlText w:val=""/>
+      <w:lvlJc w:val="left"/>
+      <w:pPr>
+        <w:tabs>
+          <w:tab w:val="num" w:pos="2880"/>
+        </w:tabs>
+        <w:ind w:left="2880" w:hanging="360"/>
+      </w:pPr>
+      <w:rPr>
+        <w:rFonts w:ascii="Symbol" w:hAnsi="Symbol" w:hint="default"/>
+        <w:sz w:val="20"/>
+      </w:rPr>
+    </w:lvl>
+    <w:lvl w:ilvl="4" w:tentative="1">
+      <w:start w:val="1"/>
+      <w:numFmt w:val="bullet"/>
+      <w:lvlText w:val=""/>
+      <w:lvlJc w:val="left"/>
+      <w:pPr>
+        <w:tabs>
+          <w:tab w:val="num" w:pos="3600"/>
+        </w:tabs>
+        <w:ind w:left="3600" w:hanging="360"/>
+      </w:pPr>
+      <w:rPr>
+        <w:rFonts w:ascii="Symbol" w:hAnsi="Symbol" w:hint="default"/>
+        <w:sz w:val="20"/>
+      </w:rPr>
+    </w:lvl>
+    <w:lvl w:ilvl="5" w:tentative="1">
+      <w:start w:val="1"/>
+      <w:numFmt w:val="bullet"/>
+      <w:lvlText w:val=""/>
+      <w:lvlJc w:val="left"/>
+      <w:pPr>
+        <w:tabs>
+          <w:tab w:val="num" w:pos="4320"/>
+        </w:tabs>
+        <w:ind w:left="4320" w:hanging="360"/>
+      </w:pPr>
+      <w:rPr>
+        <w:rFonts w:ascii="Symbol" w:hAnsi="Symbol" w:hint="default"/>
+        <w:sz w:val="20"/>
+      </w:rPr>
+    </w:lvl>
+    <w:lvl w:ilvl="6" w:tentative="1">
+      <w:start w:val="1"/>
+      <w:numFmt w:val="bullet"/>
+      <w:lvlText w:val=""/>
+      <w:lvlJc w:val="left"/>
+      <w:pPr>
+        <w:tabs>
+          <w:tab w:val="num" w:pos="5040"/>
+        </w:tabs>
+        <w:ind w:left="5040" w:hanging="360"/>
+      </w:pPr>
+      <w:rPr>
+        <w:rFonts w:ascii="Symbol" w:hAnsi="Symbol" w:hint="default"/>
+        <w:sz w:val="20"/>
+      </w:rPr>
+    </w:lvl>
+    <w:lvl w:ilvl="7" w:tentative="1">
+      <w:start w:val="1"/>
+      <w:numFmt w:val="bullet"/>
+      <w:lvlText w:val=""/>
+      <w:lvlJc w:val="left"/>
+      <w:pPr>
+        <w:tabs>
+          <w:tab w:val="num" w:pos="5760"/>
+        </w:tabs>
+        <w:ind w:left="5760" w:hanging="360"/>
+      </w:pPr>
+      <w:rPr>
+        <w:rFonts w:ascii="Symbol" w:hAnsi="Symbol" w:hint="default"/>
+        <w:sz w:val="20"/>
+      </w:rPr>
+    </w:lvl>
+    <w:lvl w:ilvl="8" w:tentative="1">
+      <w:start w:val="1"/>
+      <w:numFmt w:val="bullet"/>
+      <w:lvlText w:val=""/>
+      <w:lvlJc w:val="left"/>
+      <w:pPr>
+        <w:tabs>
+          <w:tab w:val="num" w:pos="6480"/>
+        </w:tabs>
+        <w:ind w:left="6480" w:hanging="360"/>
+      </w:pPr>
+      <w:rPr>
+        <w:rFonts w:ascii="Symbol" w:hAnsi="Symbol" w:hint="default"/>
+        <w:sz w:val="20"/>
+      </w:rPr>
+    </w:lvl>
+  </w:abstractNum>
+  <w:abstractNum w:abstractNumId="4" w15:restartNumberingAfterBreak="0">
     <w:nsid w:val="43D21A60"/>
     <w:multiLevelType w:val="hybridMultilevel"/>
     <w:tmpl w:val="4D5C41FA"/>
@@ -9121,7 +9247,7 @@
       </w:rPr>
     </w:lvl>
   </w:abstractNum>
-  <w:abstractNum w:abstractNumId="3" w15:restartNumberingAfterBreak="0">
+  <w:abstractNum w:abstractNumId="5" w15:restartNumberingAfterBreak="0">
     <w:nsid w:val="56D14E2D"/>
     <w:multiLevelType w:val="hybridMultilevel"/>
     <w:tmpl w:val="93964492"/>
@@ -9210,7 +9336,7 @@
       </w:pPr>
     </w:lvl>
   </w:abstractNum>
-  <w:abstractNum w:abstractNumId="4" w15:restartNumberingAfterBreak="0">
+  <w:abstractNum w:abstractNumId="6" w15:restartNumberingAfterBreak="0">
     <w:nsid w:val="681E117D"/>
     <w:multiLevelType w:val="hybridMultilevel"/>
     <w:tmpl w:val="BB5689E0"/>
@@ -9303,16 +9429,22 @@
     <w:abstractNumId w:val="0"/>
   </w:num>
   <w:num w:numId="2" w16cid:durableId="1510214586">
-    <w:abstractNumId w:val="1"/>
+    <w:abstractNumId w:val="2"/>
   </w:num>
   <w:num w:numId="3" w16cid:durableId="1054307913">
+    <w:abstractNumId w:val="5"/>
+  </w:num>
+  <w:num w:numId="4" w16cid:durableId="428745350">
+    <w:abstractNumId w:val="6"/>
+  </w:num>
+  <w:num w:numId="5" w16cid:durableId="1752772347">
+    <w:abstractNumId w:val="4"/>
+  </w:num>
+  <w:num w:numId="6" w16cid:durableId="646325553">
     <w:abstractNumId w:val="3"/>
   </w:num>
-  <w:num w:numId="4" w16cid:durableId="428745350">
-    <w:abstractNumId w:val="4"/>
-  </w:num>
-  <w:num w:numId="5" w16cid:durableId="1752772347">
-    <w:abstractNumId w:val="2"/>
+  <w:num w:numId="7" w16cid:durableId="2110390921">
+    <w:abstractNumId w:val="1"/>
   </w:num>
 </w:numbering>
 </file>

</xml_diff>